<commit_message>
Links de ejemplos revisados y agregados
</commit_message>
<xml_diff>
--- a/Tesina Federico González - Web Components.docx
+++ b/Tesina Federico González - Web Components.docx
@@ -1158,21 +1158,7 @@
                 <w:rStyle w:val="Hipervnculo"/>
                 <w:noProof/>
               </w:rPr>
-              <w:t>I</w:t>
-            </w:r>
-            <w:r>
-              <w:rPr>
-                <w:rStyle w:val="Hipervnculo"/>
-                <w:noProof/>
-              </w:rPr>
-              <w:t>n</w:t>
-            </w:r>
-            <w:r>
-              <w:rPr>
-                <w:rStyle w:val="Hipervnculo"/>
-                <w:noProof/>
-              </w:rPr>
-              <w:t>troducción al estándar de Web Components</w:t>
+              <w:t>Introducción al estándar de Web Components</w:t>
             </w:r>
             <w:r>
               <w:rPr>
@@ -1505,7 +1491,7 @@
                 <w:noProof/>
                 <w:webHidden/>
               </w:rPr>
-              <w:t>19</w:t>
+              <w:t>20</w:t>
             </w:r>
             <w:r>
               <w:rPr>
@@ -1651,7 +1637,7 @@
                 <w:noProof/>
                 <w:webHidden/>
               </w:rPr>
-              <w:t>23</w:t>
+              <w:t>24</w:t>
             </w:r>
             <w:r>
               <w:rPr>
@@ -1797,7 +1783,7 @@
                 <w:noProof/>
                 <w:webHidden/>
               </w:rPr>
-              <w:t>26</w:t>
+              <w:t>27</w:t>
             </w:r>
             <w:r>
               <w:rPr>
@@ -1870,7 +1856,7 @@
                 <w:noProof/>
                 <w:webHidden/>
               </w:rPr>
-              <w:t>28</w:t>
+              <w:t>29</w:t>
             </w:r>
             <w:r>
               <w:rPr>
@@ -1943,7 +1929,7 @@
                 <w:noProof/>
                 <w:webHidden/>
               </w:rPr>
-              <w:t>31</w:t>
+              <w:t>32</w:t>
             </w:r>
             <w:r>
               <w:rPr>
@@ -2031,7 +2017,7 @@
                 <w:noProof/>
                 <w:webHidden/>
               </w:rPr>
-              <w:t>32</w:t>
+              <w:t>33</w:t>
             </w:r>
             <w:r>
               <w:rPr>
@@ -2104,7 +2090,7 @@
                 <w:noProof/>
                 <w:webHidden/>
               </w:rPr>
-              <w:t>32</w:t>
+              <w:t>33</w:t>
             </w:r>
             <w:r>
               <w:rPr>
@@ -2177,7 +2163,7 @@
                 <w:noProof/>
                 <w:webHidden/>
               </w:rPr>
-              <w:t>33</w:t>
+              <w:t>34</w:t>
             </w:r>
             <w:r>
               <w:rPr>
@@ -2250,7 +2236,7 @@
                 <w:noProof/>
                 <w:webHidden/>
               </w:rPr>
-              <w:t>34</w:t>
+              <w:t>35</w:t>
             </w:r>
             <w:r>
               <w:rPr>
@@ -2323,7 +2309,7 @@
                 <w:noProof/>
                 <w:webHidden/>
               </w:rPr>
-              <w:t>35</w:t>
+              <w:t>36</w:t>
             </w:r>
             <w:r>
               <w:rPr>
@@ -2396,7 +2382,7 @@
                 <w:noProof/>
                 <w:webHidden/>
               </w:rPr>
-              <w:t>36</w:t>
+              <w:t>37</w:t>
             </w:r>
             <w:r>
               <w:rPr>
@@ -2469,7 +2455,7 @@
                 <w:noProof/>
                 <w:webHidden/>
               </w:rPr>
-              <w:t>37</w:t>
+              <w:t>38</w:t>
             </w:r>
             <w:r>
               <w:rPr>
@@ -2542,7 +2528,7 @@
                 <w:noProof/>
                 <w:webHidden/>
               </w:rPr>
-              <w:t>37</w:t>
+              <w:t>38</w:t>
             </w:r>
             <w:r>
               <w:rPr>
@@ -2615,7 +2601,7 @@
                 <w:noProof/>
                 <w:webHidden/>
               </w:rPr>
-              <w:t>39</w:t>
+              <w:t>40</w:t>
             </w:r>
             <w:r>
               <w:rPr>
@@ -2703,7 +2689,7 @@
                 <w:noProof/>
                 <w:webHidden/>
               </w:rPr>
-              <w:t>41</w:t>
+              <w:t>42</w:t>
             </w:r>
             <w:r>
               <w:rPr>
@@ -2776,7 +2762,7 @@
                 <w:noProof/>
                 <w:webHidden/>
               </w:rPr>
-              <w:t>41</w:t>
+              <w:t>42</w:t>
             </w:r>
             <w:r>
               <w:rPr>
@@ -2849,7 +2835,7 @@
                 <w:noProof/>
                 <w:webHidden/>
               </w:rPr>
-              <w:t>42</w:t>
+              <w:t>43</w:t>
             </w:r>
             <w:r>
               <w:rPr>
@@ -2922,7 +2908,7 @@
                 <w:noProof/>
                 <w:webHidden/>
               </w:rPr>
-              <w:t>44</w:t>
+              <w:t>45</w:t>
             </w:r>
             <w:r>
               <w:rPr>
@@ -2995,7 +2981,7 @@
                 <w:noProof/>
                 <w:webHidden/>
               </w:rPr>
-              <w:t>45</w:t>
+              <w:t>46</w:t>
             </w:r>
             <w:r>
               <w:rPr>
@@ -3083,7 +3069,7 @@
                 <w:noProof/>
                 <w:webHidden/>
               </w:rPr>
-              <w:t>47</w:t>
+              <w:t>48</w:t>
             </w:r>
             <w:r>
               <w:rPr>
@@ -3156,7 +3142,7 @@
                 <w:noProof/>
                 <w:webHidden/>
               </w:rPr>
-              <w:t>48</w:t>
+              <w:t>49</w:t>
             </w:r>
             <w:r>
               <w:rPr>
@@ -3229,7 +3215,7 @@
                 <w:noProof/>
                 <w:webHidden/>
               </w:rPr>
-              <w:t>52</w:t>
+              <w:t>53</w:t>
             </w:r>
             <w:r>
               <w:rPr>
@@ -3317,7 +3303,7 @@
                 <w:noProof/>
                 <w:webHidden/>
               </w:rPr>
-              <w:t>53</w:t>
+              <w:t>54</w:t>
             </w:r>
             <w:r>
               <w:rPr>
@@ -3390,7 +3376,7 @@
                 <w:noProof/>
                 <w:webHidden/>
               </w:rPr>
-              <w:t>54</w:t>
+              <w:t>55</w:t>
             </w:r>
             <w:r>
               <w:rPr>
@@ -3463,7 +3449,7 @@
                 <w:noProof/>
                 <w:webHidden/>
               </w:rPr>
-              <w:t>54</w:t>
+              <w:t>55</w:t>
             </w:r>
             <w:r>
               <w:rPr>
@@ -3536,7 +3522,7 @@
                 <w:noProof/>
                 <w:webHidden/>
               </w:rPr>
-              <w:t>57</w:t>
+              <w:t>58</w:t>
             </w:r>
             <w:r>
               <w:rPr>
@@ -3624,7 +3610,7 @@
                 <w:noProof/>
                 <w:webHidden/>
               </w:rPr>
-              <w:t>61</w:t>
+              <w:t>63</w:t>
             </w:r>
             <w:r>
               <w:rPr>
@@ -3697,7 +3683,7 @@
                 <w:noProof/>
                 <w:webHidden/>
               </w:rPr>
-              <w:t>62</w:t>
+              <w:t>64</w:t>
             </w:r>
             <w:r>
               <w:rPr>
@@ -3770,7 +3756,7 @@
                 <w:noProof/>
                 <w:webHidden/>
               </w:rPr>
-              <w:t>63</w:t>
+              <w:t>65</w:t>
             </w:r>
             <w:r>
               <w:rPr>
@@ -3843,7 +3829,7 @@
                 <w:noProof/>
                 <w:webHidden/>
               </w:rPr>
-              <w:t>64</w:t>
+              <w:t>66</w:t>
             </w:r>
             <w:r>
               <w:rPr>
@@ -3916,7 +3902,7 @@
                 <w:noProof/>
                 <w:webHidden/>
               </w:rPr>
-              <w:t>67</w:t>
+              <w:t>69</w:t>
             </w:r>
             <w:r>
               <w:rPr>
@@ -3989,7 +3975,7 @@
                 <w:noProof/>
                 <w:webHidden/>
               </w:rPr>
-              <w:t>69</w:t>
+              <w:t>71</w:t>
             </w:r>
             <w:r>
               <w:rPr>
@@ -4062,7 +4048,7 @@
                 <w:noProof/>
                 <w:webHidden/>
               </w:rPr>
-              <w:t>71</w:t>
+              <w:t>73</w:t>
             </w:r>
             <w:r>
               <w:rPr>
@@ -4135,7 +4121,7 @@
                 <w:noProof/>
                 <w:webHidden/>
               </w:rPr>
-              <w:t>73</w:t>
+              <w:t>75</w:t>
             </w:r>
             <w:r>
               <w:rPr>
@@ -4208,7 +4194,7 @@
                 <w:noProof/>
                 <w:webHidden/>
               </w:rPr>
-              <w:t>75</w:t>
+              <w:t>77</w:t>
             </w:r>
             <w:r>
               <w:rPr>
@@ -4281,7 +4267,7 @@
                 <w:noProof/>
                 <w:webHidden/>
               </w:rPr>
-              <w:t>78</w:t>
+              <w:t>80</w:t>
             </w:r>
             <w:r>
               <w:rPr>
@@ -4354,7 +4340,7 @@
                 <w:noProof/>
                 <w:webHidden/>
               </w:rPr>
-              <w:t>82</w:t>
+              <w:t>84</w:t>
             </w:r>
             <w:r>
               <w:rPr>
@@ -4427,7 +4413,7 @@
                 <w:noProof/>
                 <w:webHidden/>
               </w:rPr>
-              <w:t>83</w:t>
+              <w:t>85</w:t>
             </w:r>
             <w:r>
               <w:rPr>
@@ -4500,7 +4486,7 @@
                 <w:noProof/>
                 <w:webHidden/>
               </w:rPr>
-              <w:t>84</w:t>
+              <w:t>86</w:t>
             </w:r>
             <w:r>
               <w:rPr>
@@ -4573,7 +4559,7 @@
                 <w:noProof/>
                 <w:webHidden/>
               </w:rPr>
-              <w:t>86</w:t>
+              <w:t>88</w:t>
             </w:r>
             <w:r>
               <w:rPr>
@@ -4646,7 +4632,7 @@
                 <w:noProof/>
                 <w:webHidden/>
               </w:rPr>
-              <w:t>86</w:t>
+              <w:t>88</w:t>
             </w:r>
             <w:r>
               <w:rPr>
@@ -4719,7 +4705,7 @@
                 <w:noProof/>
                 <w:webHidden/>
               </w:rPr>
-              <w:t>86</w:t>
+              <w:t>88</w:t>
             </w:r>
             <w:r>
               <w:rPr>
@@ -4792,7 +4778,7 @@
                 <w:noProof/>
                 <w:webHidden/>
               </w:rPr>
-              <w:t>88</w:t>
+              <w:t>90</w:t>
             </w:r>
             <w:r>
               <w:rPr>
@@ -13114,7 +13100,19 @@
           <w:rPr>
             <w:rStyle w:val="Hipervnculo"/>
           </w:rPr>
-          <w:t>http://rawgit.com/fedegonzal/Web-Components/master/capitulos-preliminares/slider/sin-web-component.html</w:t>
+          <w:t>http://rawgit.com/fedegonzal/Web-Components/master/capitulos-</w:t>
+        </w:r>
+        <w:r>
+          <w:rPr>
+            <w:rStyle w:val="Hipervnculo"/>
+          </w:rPr>
+          <w:t>preliminares</w:t>
+        </w:r>
+        <w:r>
+          <w:rPr>
+            <w:rStyle w:val="Hipervnculo"/>
+          </w:rPr>
+          <w:t>/slider/sin-web-component.html</w:t>
         </w:r>
       </w:hyperlink>
       <w:r>
@@ -14994,7 +14992,6 @@
           <w:sz w:val="18"/>
           <w:szCs w:val="18"/>
         </w:rPr>
-        <w:lastRenderedPageBreak/>
         <w:t>&lt;main</w:t>
       </w:r>
       <w:r>
@@ -16190,6 +16187,7 @@
         <w:pStyle w:val="normal0"/>
       </w:pPr>
       <w:r>
+        <w:lastRenderedPageBreak/>
         <w:t xml:space="preserve">Con lo hecho hasta aquí se obtiene un gran avance para poder crear Web Components, pero todavía faltan herramientas clave que </w:t>
       </w:r>
       <w:r>
@@ -16964,6 +16962,7 @@
         <w:pStyle w:val="normal0"/>
       </w:pPr>
       <w:r>
+        <w:lastRenderedPageBreak/>
         <w:t xml:space="preserve">La imagen a continuación muestra el DOM del ejemplo con el elemento </w:t>
       </w:r>
       <w:r>
@@ -16989,7 +16988,6 @@
         <w:rPr>
           <w:noProof/>
         </w:rPr>
-        <w:lastRenderedPageBreak/>
         <w:drawing>
           <wp:inline distT="114300" distB="114300" distL="114300" distR="114300">
             <wp:extent cx="5715336" cy="3598545"/>
@@ -17114,6 +17112,7 @@
         <w:pStyle w:val="normal0"/>
       </w:pPr>
       <w:r>
+        <w:lastRenderedPageBreak/>
         <w:t>Evidentemente la función más importante de Imports es facilitar el empaquetado de librerías, facilitando su distribución y utilización, a partir de que ya no sea necesario copiar código o vincular distintos recursos para implementar un componente dentro de una aplicación web.</w:t>
       </w:r>
     </w:p>
@@ -17127,7 +17126,6 @@
         <w:pStyle w:val="normal0"/>
       </w:pPr>
       <w:r>
-        <w:lastRenderedPageBreak/>
         <w:t>Pero eso no es todo, Imports también agrega inteligencia al Browser para que reconozca dos recursos idénticos y no los incluya dos veces. En otras palabras, si un Web Component requiere cierto recurso externo y otro componente precisa del mismo, ese recurso se cargará sólo una vez sin importar cuántas veces se lo haya mencionado.</w:t>
       </w:r>
     </w:p>
@@ -39935,7 +39933,31 @@
           <w:rPr>
             <w:rStyle w:val="Hipervnculo"/>
           </w:rPr>
-          <w:t>http://rawgit.com/fedegonzal/Web-Components/master/capitulos-preliminares/especie-item/document-register-element/ejemplo-estatico.html</w:t>
+          <w:t>http://rawgit.com/fedegonzal/Web-Components/master/capitulos-preliminares/especie-item/document-register-element/ejemplo-</w:t>
+        </w:r>
+        <w:r>
+          <w:rPr>
+            <w:rStyle w:val="Hipervnculo"/>
+          </w:rPr>
+          <w:t>di</w:t>
+        </w:r>
+        <w:r>
+          <w:rPr>
+            <w:rStyle w:val="Hipervnculo"/>
+          </w:rPr>
+          <w:t>n</w:t>
+        </w:r>
+        <w:r>
+          <w:rPr>
+            <w:rStyle w:val="Hipervnculo"/>
+          </w:rPr>
+          <w:t>amico</w:t>
+        </w:r>
+        <w:r>
+          <w:rPr>
+            <w:rStyle w:val="Hipervnculo"/>
+          </w:rPr>
+          <w:t>.html</w:t>
         </w:r>
       </w:hyperlink>
       <w:r>
@@ -42287,7 +42309,31 @@
           <w:rPr>
             <w:rStyle w:val="Hipervnculo"/>
           </w:rPr>
-          <w:t>http://rawgit.com/fedegonzal/Web-Components/master/capitulos-preliminares/especie-item/web-component-js/ejemplo-estatico.html</w:t>
+          <w:t>http://rawgit.com/fedegonzal/Web-Components/master/capitulos-preliminares/especie-item/web-component-js/ejemplo-</w:t>
+        </w:r>
+        <w:r>
+          <w:rPr>
+            <w:rStyle w:val="Hipervnculo"/>
+          </w:rPr>
+          <w:t>dina</w:t>
+        </w:r>
+        <w:r>
+          <w:rPr>
+            <w:rStyle w:val="Hipervnculo"/>
+          </w:rPr>
+          <w:t>m</w:t>
+        </w:r>
+        <w:r>
+          <w:rPr>
+            <w:rStyle w:val="Hipervnculo"/>
+          </w:rPr>
+          <w:t>ico</w:t>
+        </w:r>
+        <w:r>
+          <w:rPr>
+            <w:rStyle w:val="Hipervnculo"/>
+          </w:rPr>
+          <w:t>.html</w:t>
         </w:r>
       </w:hyperlink>
       <w:r>
@@ -45476,7 +45522,19 @@
           <w:rPr>
             <w:rStyle w:val="Hipervnculo"/>
           </w:rPr>
-          <w:t>http://rawgit.com/fedegonzal/Web-Components/master/para-compartir/como-recibir-parametros.html</w:t>
+          <w:t>http://rawgit.com/fedegon</w:t>
+        </w:r>
+        <w:r>
+          <w:rPr>
+            <w:rStyle w:val="Hipervnculo"/>
+          </w:rPr>
+          <w:t>z</w:t>
+        </w:r>
+        <w:r>
+          <w:rPr>
+            <w:rStyle w:val="Hipervnculo"/>
+          </w:rPr>
+          <w:t>al/Web-Components/master/para-compartir/como-recibir-parametros.html</w:t>
         </w:r>
       </w:hyperlink>
       <w:r>
@@ -46726,7 +46784,19 @@
           <w:rPr>
             <w:rStyle w:val="Hipervnculo"/>
           </w:rPr>
-          <w:t>http://rawgit.com/fedegonzal/Web-Components/master/para-compartir/elementos-complejos.html</w:t>
+          <w:t>http://rawgit.com/fedego</w:t>
+        </w:r>
+        <w:r>
+          <w:rPr>
+            <w:rStyle w:val="Hipervnculo"/>
+          </w:rPr>
+          <w:t>n</w:t>
+        </w:r>
+        <w:r>
+          <w:rPr>
+            <w:rStyle w:val="Hipervnculo"/>
+          </w:rPr>
+          <w:t>zal/Web-Components/master/para-compartir/elementos-complejos.html</w:t>
         </w:r>
       </w:hyperlink>
       <w:r>
@@ -48165,7 +48235,19 @@
           <w:rPr>
             <w:rStyle w:val="Hipervnculo"/>
           </w:rPr>
-          <w:t>http://rawgit.com/fedegonzal/Web-Components/master/para-compartir/extender-elemento.html</w:t>
+          <w:t>http://rawgit.com/fedegonzal/Web-Com</w:t>
+        </w:r>
+        <w:r>
+          <w:rPr>
+            <w:rStyle w:val="Hipervnculo"/>
+          </w:rPr>
+          <w:t>p</w:t>
+        </w:r>
+        <w:r>
+          <w:rPr>
+            <w:rStyle w:val="Hipervnculo"/>
+          </w:rPr>
+          <w:t>onents/master/para-compartir/extender-elemento.html</w:t>
         </w:r>
       </w:hyperlink>
       <w:r>
@@ -49302,7 +49384,19 @@
           <w:rPr>
             <w:rStyle w:val="Hipervnculo"/>
           </w:rPr>
-          <w:t>http://rawgit.com/fedegonzal/Web-Components/master/para-compartir/iterar-datos.html</w:t>
+          <w:t>http://rawgit.com/fedegonzal/W</w:t>
+        </w:r>
+        <w:r>
+          <w:rPr>
+            <w:rStyle w:val="Hipervnculo"/>
+          </w:rPr>
+          <w:t>e</w:t>
+        </w:r>
+        <w:r>
+          <w:rPr>
+            <w:rStyle w:val="Hipervnculo"/>
+          </w:rPr>
+          <w:t>b-Components/master/para-compartir/iterar-datos.html</w:t>
         </w:r>
       </w:hyperlink>
       <w:r>
@@ -53990,7 +54084,19 @@
           <w:rPr>
             <w:rStyle w:val="Hipervnculo"/>
           </w:rPr>
-          <w:t>http://rawgit.com/fedegonzal/Web-Components/master/para-compartir/mapa-lugares.html</w:t>
+          <w:t>http://rawgit.com/fedegonzal/Web-C</w:t>
+        </w:r>
+        <w:r>
+          <w:rPr>
+            <w:rStyle w:val="Hipervnculo"/>
+          </w:rPr>
+          <w:t>o</w:t>
+        </w:r>
+        <w:r>
+          <w:rPr>
+            <w:rStyle w:val="Hipervnculo"/>
+          </w:rPr>
+          <w:t>mponents/master/para-compartir/mapa-lugares.html</w:t>
         </w:r>
       </w:hyperlink>
       <w:r>
@@ -55871,7 +55977,19 @@
           <w:rPr>
             <w:rStyle w:val="Hipervnculo"/>
           </w:rPr>
-          <w:t>http://rawgit.com/fedegonzal/Web-Components/master/para-compartir/mapa-lugares-imagenes.html</w:t>
+          <w:t>http://rawgit.com/fedegonzal/Web-Components/master/para-compartir/mapa-lugares-image</w:t>
+        </w:r>
+        <w:r>
+          <w:rPr>
+            <w:rStyle w:val="Hipervnculo"/>
+          </w:rPr>
+          <w:t>n</w:t>
+        </w:r>
+        <w:r>
+          <w:rPr>
+            <w:rStyle w:val="Hipervnculo"/>
+          </w:rPr>
+          <w:t>es.html</w:t>
         </w:r>
       </w:hyperlink>
       <w:r>
@@ -58367,7 +58485,7 @@
         <w:rPr>
           <w:noProof/>
         </w:rPr>
-        <w:t>84</w:t>
+        <w:t>83</w:t>
       </w:r>
     </w:fldSimple>
     <w:r>
@@ -61035,7 +61153,7 @@
     <w:basedOn w:val="Fuentedeprrafopredeter"/>
     <w:uiPriority w:val="99"/>
     <w:unhideWhenUsed/>
-    <w:rsid w:val="008C5DCE"/>
+    <w:rsid w:val="00D14295"/>
     <w:rPr>
       <w:color w:val="auto"/>
       <w:u w:val="none"/>
@@ -61079,7 +61197,7 @@
     <w:unhideWhenUsed/>
     <w:rsid w:val="008C5DCE"/>
     <w:rPr>
-      <w:color w:val="800080" w:themeColor="followedHyperlink"/>
+      <w:color w:val="000000" w:themeColor="followedHyperlink"/>
       <w:u w:val="single"/>
     </w:rPr>
   </w:style>
@@ -61112,7 +61230,7 @@
 <file path=word/theme/theme1.xml><?xml version="1.0" encoding="utf-8"?>
 <a:theme xmlns:a="http://schemas.openxmlformats.org/drawingml/2006/main" name="Tema de Office">
   <a:themeElements>
-    <a:clrScheme name="Office">
+    <a:clrScheme name="Personalizado 3">
       <a:dk1>
         <a:sysClr val="windowText" lastClr="000000"/>
       </a:dk1>
@@ -61144,10 +61262,10 @@
         <a:srgbClr val="F79646"/>
       </a:accent6>
       <a:hlink>
-        <a:srgbClr val="0000FF"/>
+        <a:srgbClr val="000000"/>
       </a:hlink>
       <a:folHlink>
-        <a:srgbClr val="800080"/>
+        <a:srgbClr val="000000"/>
       </a:folHlink>
     </a:clrScheme>
     <a:fontScheme name="Office">

</xml_diff>

<commit_message>
Corrección en estadísticas de Analytics
</commit_message>
<xml_diff>
--- a/Tesina Federico González - Web Components.docx
+++ b/Tesina Federico González - Web Components.docx
@@ -25919,7 +25919,13 @@
       </w:pPr>
       <w:r>
         <w:lastRenderedPageBreak/>
-        <w:t>La tabla resume la información de cada organismo analizado y el porcentaje de sesiones reportado por Google Analytics para el mes de Mayo de 2015.</w:t>
+        <w:t xml:space="preserve">La tabla resume la información de cada organismo analizado y el porcentaje de sesiones reportado por Google Analytics para el mes de </w:t>
+      </w:r>
+      <w:r>
+        <w:t>Junio</w:t>
+      </w:r>
+      <w:r>
+        <w:t xml:space="preserve"> de 2015.</w:t>
       </w:r>
     </w:p>
     <w:p>
@@ -25956,7 +25962,7 @@
       <w:tr>
         <w:tc>
           <w:tcPr>
-            <w:tcW w:w="1984" w:type="dxa"/>
+            <w:tcW w:w="1986" w:type="dxa"/>
             <w:shd w:val="clear" w:color="auto" w:fill="999999"/>
             <w:tcMar>
               <w:top w:w="28" w:type="dxa"/>
@@ -25982,7 +25988,7 @@
         </w:tc>
         <w:tc>
           <w:tcPr>
-            <w:tcW w:w="1006" w:type="dxa"/>
+            <w:tcW w:w="1007" w:type="dxa"/>
             <w:shd w:val="clear" w:color="auto" w:fill="999999"/>
             <w:tcMar>
               <w:top w:w="28" w:type="dxa"/>
@@ -26003,7 +26009,7 @@
                 <w:sz w:val="18"/>
                 <w:szCs w:val="18"/>
               </w:rPr>
-              <w:t>Chrome Desktop</w:t>
+              <w:t>Chrome</w:t>
             </w:r>
           </w:p>
         </w:tc>
@@ -26179,7 +26185,7 @@
       <w:tr>
         <w:tc>
           <w:tcPr>
-            <w:tcW w:w="1984" w:type="dxa"/>
+            <w:tcW w:w="1986" w:type="dxa"/>
             <w:tcMar>
               <w:top w:w="28" w:type="dxa"/>
               <w:left w:w="28" w:type="dxa"/>
@@ -26204,7 +26210,7 @@
         </w:tc>
         <w:tc>
           <w:tcPr>
-            <w:tcW w:w="1006" w:type="dxa"/>
+            <w:tcW w:w="1007" w:type="dxa"/>
             <w:tcMar>
               <w:top w:w="28" w:type="dxa"/>
               <w:left w:w="28" w:type="dxa"/>
@@ -26424,17 +26430,25 @@
           </w:tcPr>
           <w:p>
             <w:pPr>
-              <w:pStyle w:val="normal0"/>
-              <w:widowControl w:val="0"/>
-              <w:spacing w:line="276" w:lineRule="auto"/>
               <w:jc w:val="center"/>
-            </w:pPr>
-            <w:r>
               <w:rPr>
                 <w:sz w:val="18"/>
                 <w:szCs w:val="18"/>
               </w:rPr>
-              <w:t>72,77%</w:t>
+            </w:pPr>
+            <w:r>
+              <w:rPr>
+                <w:sz w:val="18"/>
+                <w:szCs w:val="18"/>
+              </w:rPr>
+              <w:t>63,71</w:t>
+            </w:r>
+            <w:r>
+              <w:rPr>
+                <w:sz w:val="18"/>
+                <w:szCs w:val="18"/>
+              </w:rPr>
+              <w:t>%</w:t>
             </w:r>
           </w:p>
         </w:tc>
@@ -26450,17 +26464,25 @@
           </w:tcPr>
           <w:p>
             <w:pPr>
-              <w:pStyle w:val="normal0"/>
-              <w:widowControl w:val="0"/>
-              <w:spacing w:line="276" w:lineRule="auto"/>
               <w:jc w:val="center"/>
-            </w:pPr>
-            <w:r>
               <w:rPr>
                 <w:sz w:val="18"/>
                 <w:szCs w:val="18"/>
               </w:rPr>
-              <w:t>11,06%</w:t>
+            </w:pPr>
+            <w:r>
+              <w:rPr>
+                <w:sz w:val="18"/>
+                <w:szCs w:val="18"/>
+              </w:rPr>
+              <w:t>10,32</w:t>
+            </w:r>
+            <w:r>
+              <w:rPr>
+                <w:sz w:val="18"/>
+                <w:szCs w:val="18"/>
+              </w:rPr>
+              <w:t>%</w:t>
             </w:r>
           </w:p>
         </w:tc>
@@ -26476,17 +26498,25 @@
           </w:tcPr>
           <w:p>
             <w:pPr>
-              <w:pStyle w:val="normal0"/>
-              <w:widowControl w:val="0"/>
-              <w:spacing w:line="276" w:lineRule="auto"/>
               <w:jc w:val="center"/>
-            </w:pPr>
-            <w:r>
               <w:rPr>
                 <w:sz w:val="18"/>
                 <w:szCs w:val="18"/>
               </w:rPr>
-              <w:t>7,36%</w:t>
+            </w:pPr>
+            <w:r>
+              <w:rPr>
+                <w:sz w:val="18"/>
+                <w:szCs w:val="18"/>
+              </w:rPr>
+              <w:t>5,91</w:t>
+            </w:r>
+            <w:r>
+              <w:rPr>
+                <w:sz w:val="18"/>
+                <w:szCs w:val="18"/>
+              </w:rPr>
+              <w:t>%</w:t>
             </w:r>
           </w:p>
         </w:tc>
@@ -26502,17 +26532,25 @@
           </w:tcPr>
           <w:p>
             <w:pPr>
-              <w:pStyle w:val="normal0"/>
-              <w:widowControl w:val="0"/>
-              <w:spacing w:line="276" w:lineRule="auto"/>
               <w:jc w:val="center"/>
-            </w:pPr>
-            <w:r>
               <w:rPr>
                 <w:sz w:val="18"/>
                 <w:szCs w:val="18"/>
               </w:rPr>
-              <w:t>4,01%</w:t>
+            </w:pPr>
+            <w:r>
+              <w:rPr>
+                <w:sz w:val="18"/>
+                <w:szCs w:val="18"/>
+              </w:rPr>
+              <w:t>5,74</w:t>
+            </w:r>
+            <w:r>
+              <w:rPr>
+                <w:sz w:val="18"/>
+                <w:szCs w:val="18"/>
+              </w:rPr>
+              <w:t>%</w:t>
             </w:r>
           </w:p>
         </w:tc>
@@ -26528,17 +26566,25 @@
           </w:tcPr>
           <w:p>
             <w:pPr>
-              <w:pStyle w:val="normal0"/>
-              <w:widowControl w:val="0"/>
-              <w:spacing w:line="276" w:lineRule="auto"/>
               <w:jc w:val="center"/>
-            </w:pPr>
-            <w:r>
               <w:rPr>
                 <w:sz w:val="18"/>
                 <w:szCs w:val="18"/>
               </w:rPr>
-              <w:t>2,82%</w:t>
+            </w:pPr>
+            <w:r>
+              <w:rPr>
+                <w:sz w:val="18"/>
+                <w:szCs w:val="18"/>
+              </w:rPr>
+              <w:t>11,54</w:t>
+            </w:r>
+            <w:r>
+              <w:rPr>
+                <w:sz w:val="18"/>
+                <w:szCs w:val="18"/>
+              </w:rPr>
+              <w:t>%</w:t>
             </w:r>
           </w:p>
         </w:tc>
@@ -26554,17 +26600,25 @@
           </w:tcPr>
           <w:p>
             <w:pPr>
-              <w:pStyle w:val="normal0"/>
-              <w:widowControl w:val="0"/>
-              <w:spacing w:line="276" w:lineRule="auto"/>
               <w:jc w:val="center"/>
-            </w:pPr>
-            <w:r>
               <w:rPr>
                 <w:sz w:val="18"/>
                 <w:szCs w:val="18"/>
               </w:rPr>
-              <w:t>0,60%</w:t>
+            </w:pPr>
+            <w:r>
+              <w:rPr>
+                <w:sz w:val="18"/>
+                <w:szCs w:val="18"/>
+              </w:rPr>
+              <w:t>0,39</w:t>
+            </w:r>
+            <w:r>
+              <w:rPr>
+                <w:sz w:val="18"/>
+                <w:szCs w:val="18"/>
+              </w:rPr>
+              <w:t>%</w:t>
             </w:r>
           </w:p>
         </w:tc>
@@ -26581,17 +26635,25 @@
           </w:tcPr>
           <w:p>
             <w:pPr>
-              <w:pStyle w:val="normal0"/>
-              <w:widowControl w:val="0"/>
-              <w:spacing w:line="276" w:lineRule="auto"/>
               <w:jc w:val="center"/>
-            </w:pPr>
-            <w:r>
               <w:rPr>
                 <w:sz w:val="18"/>
                 <w:szCs w:val="18"/>
               </w:rPr>
-              <w:t>98,62%</w:t>
+            </w:pPr>
+            <w:r>
+              <w:rPr>
+                <w:sz w:val="18"/>
+                <w:szCs w:val="18"/>
+              </w:rPr>
+              <w:t>97,61</w:t>
+            </w:r>
+            <w:r>
+              <w:rPr>
+                <w:sz w:val="18"/>
+                <w:szCs w:val="18"/>
+              </w:rPr>
+              <w:t>%</w:t>
             </w:r>
           </w:p>
         </w:tc>
@@ -26599,7 +26661,7 @@
       <w:tr>
         <w:tc>
           <w:tcPr>
-            <w:tcW w:w="1984" w:type="dxa"/>
+            <w:tcW w:w="1986" w:type="dxa"/>
             <w:shd w:val="clear" w:color="auto" w:fill="D9EAD3"/>
             <w:tcMar>
               <w:top w:w="28" w:type="dxa"/>
@@ -26620,6 +26682,41 @@
                 <w:szCs w:val="18"/>
               </w:rPr>
               <w:t>Promedio</w:t>
+            </w:r>
+          </w:p>
+        </w:tc>
+        <w:tc>
+          <w:tcPr>
+            <w:tcW w:w="1007" w:type="dxa"/>
+            <w:shd w:val="clear" w:color="auto" w:fill="D9EAD3"/>
+            <w:tcMar>
+              <w:top w:w="28" w:type="dxa"/>
+              <w:left w:w="28" w:type="dxa"/>
+              <w:bottom w:w="28" w:type="dxa"/>
+              <w:right w:w="28" w:type="dxa"/>
+            </w:tcMar>
+          </w:tcPr>
+          <w:p>
+            <w:pPr>
+              <w:jc w:val="center"/>
+              <w:rPr>
+                <w:sz w:val="18"/>
+                <w:szCs w:val="18"/>
+              </w:rPr>
+            </w:pPr>
+            <w:r>
+              <w:rPr>
+                <w:sz w:val="18"/>
+                <w:szCs w:val="18"/>
+              </w:rPr>
+              <w:t>68,04</w:t>
+            </w:r>
+            <w:r>
+              <w:rPr>
+                <w:sz w:val="18"/>
+                <w:szCs w:val="18"/>
+              </w:rPr>
+              <w:t>%</w:t>
             </w:r>
           </w:p>
         </w:tc>
@@ -26636,17 +26733,25 @@
           </w:tcPr>
           <w:p>
             <w:pPr>
-              <w:pStyle w:val="normal0"/>
-              <w:widowControl w:val="0"/>
-              <w:spacing w:line="276" w:lineRule="auto"/>
               <w:jc w:val="center"/>
-            </w:pPr>
-            <w:r>
               <w:rPr>
                 <w:sz w:val="18"/>
                 <w:szCs w:val="18"/>
               </w:rPr>
-              <w:t>72,58%</w:t>
+            </w:pPr>
+            <w:r>
+              <w:rPr>
+                <w:sz w:val="18"/>
+                <w:szCs w:val="18"/>
+              </w:rPr>
+              <w:t>10,83</w:t>
+            </w:r>
+            <w:r>
+              <w:rPr>
+                <w:sz w:val="18"/>
+                <w:szCs w:val="18"/>
+              </w:rPr>
+              <w:t>%</w:t>
             </w:r>
           </w:p>
         </w:tc>
@@ -26663,17 +26768,25 @@
           </w:tcPr>
           <w:p>
             <w:pPr>
-              <w:pStyle w:val="normal0"/>
-              <w:widowControl w:val="0"/>
-              <w:spacing w:line="276" w:lineRule="auto"/>
               <w:jc w:val="center"/>
-            </w:pPr>
-            <w:r>
               <w:rPr>
                 <w:sz w:val="18"/>
                 <w:szCs w:val="18"/>
               </w:rPr>
-              <w:t>11,21%</w:t>
+            </w:pPr>
+            <w:r>
+              <w:rPr>
+                <w:sz w:val="18"/>
+                <w:szCs w:val="18"/>
+              </w:rPr>
+              <w:t>6,58</w:t>
+            </w:r>
+            <w:r>
+              <w:rPr>
+                <w:sz w:val="18"/>
+                <w:szCs w:val="18"/>
+              </w:rPr>
+              <w:t>%</w:t>
             </w:r>
           </w:p>
         </w:tc>
@@ -26690,17 +26803,25 @@
           </w:tcPr>
           <w:p>
             <w:pPr>
-              <w:pStyle w:val="normal0"/>
-              <w:widowControl w:val="0"/>
-              <w:spacing w:line="276" w:lineRule="auto"/>
               <w:jc w:val="center"/>
-            </w:pPr>
-            <w:r>
               <w:rPr>
                 <w:sz w:val="18"/>
                 <w:szCs w:val="18"/>
               </w:rPr>
-              <w:t>7,31%</w:t>
+            </w:pPr>
+            <w:r>
+              <w:rPr>
+                <w:sz w:val="18"/>
+                <w:szCs w:val="18"/>
+              </w:rPr>
+              <w:t>4,9</w:t>
+            </w:r>
+            <w:r>
+              <w:rPr>
+                <w:sz w:val="18"/>
+                <w:szCs w:val="18"/>
+              </w:rPr>
+              <w:t>0%</w:t>
             </w:r>
           </w:p>
         </w:tc>
@@ -26717,17 +26838,25 @@
           </w:tcPr>
           <w:p>
             <w:pPr>
-              <w:pStyle w:val="normal0"/>
-              <w:widowControl w:val="0"/>
-              <w:spacing w:line="276" w:lineRule="auto"/>
               <w:jc w:val="center"/>
-            </w:pPr>
-            <w:r>
               <w:rPr>
                 <w:sz w:val="18"/>
                 <w:szCs w:val="18"/>
               </w:rPr>
-              <w:t>4,04%</w:t>
+            </w:pPr>
+            <w:r>
+              <w:rPr>
+                <w:sz w:val="18"/>
+                <w:szCs w:val="18"/>
+              </w:rPr>
+              <w:t>7,25</w:t>
+            </w:r>
+            <w:r>
+              <w:rPr>
+                <w:sz w:val="18"/>
+                <w:szCs w:val="18"/>
+              </w:rPr>
+              <w:t>%</w:t>
             </w:r>
           </w:p>
         </w:tc>
@@ -26744,44 +26873,25 @@
           </w:tcPr>
           <w:p>
             <w:pPr>
-              <w:pStyle w:val="normal0"/>
-              <w:widowControl w:val="0"/>
-              <w:spacing w:line="276" w:lineRule="auto"/>
               <w:jc w:val="center"/>
-            </w:pPr>
-            <w:r>
               <w:rPr>
                 <w:sz w:val="18"/>
                 <w:szCs w:val="18"/>
               </w:rPr>
-              <w:t>2,89%</w:t>
-            </w:r>
-          </w:p>
-        </w:tc>
-        <w:tc>
-          <w:tcPr>
-            <w:tcW w:w="1006" w:type="dxa"/>
-            <w:shd w:val="clear" w:color="auto" w:fill="D9EAD3"/>
-            <w:tcMar>
-              <w:top w:w="28" w:type="dxa"/>
-              <w:left w:w="28" w:type="dxa"/>
-              <w:bottom w:w="28" w:type="dxa"/>
-              <w:right w:w="28" w:type="dxa"/>
-            </w:tcMar>
-          </w:tcPr>
-          <w:p>
-            <w:pPr>
-              <w:pStyle w:val="normal0"/>
-              <w:widowControl w:val="0"/>
-              <w:spacing w:line="276" w:lineRule="auto"/>
-              <w:jc w:val="center"/>
             </w:pPr>
             <w:r>
               <w:rPr>
                 <w:sz w:val="18"/>
                 <w:szCs w:val="18"/>
               </w:rPr>
-              <w:t>0,60%</w:t>
+              <w:t>0,49</w:t>
+            </w:r>
+            <w:r>
+              <w:rPr>
+                <w:sz w:val="18"/>
+                <w:szCs w:val="18"/>
+              </w:rPr>
+              <w:t>%</w:t>
             </w:r>
           </w:p>
         </w:tc>
@@ -26798,18 +26908,20 @@
           </w:tcPr>
           <w:p>
             <w:pPr>
-              <w:pStyle w:val="normal0"/>
-              <w:widowControl w:val="0"/>
-              <w:spacing w:line="276" w:lineRule="auto"/>
               <w:jc w:val="center"/>
-            </w:pPr>
-            <w:r>
-              <w:rPr>
-                <w:color w:val="FFFFFF"/>
+              <w:rPr>
+                <w:b/>
                 <w:sz w:val="18"/>
                 <w:szCs w:val="18"/>
               </w:rPr>
-              <w:t>98,61%</w:t>
+            </w:pPr>
+            <w:r>
+              <w:rPr>
+                <w:b/>
+                <w:sz w:val="18"/>
+                <w:szCs w:val="18"/>
+              </w:rPr>
+              <w:t>98,10%</w:t>
             </w:r>
           </w:p>
         </w:tc>
@@ -26825,7 +26937,13 @@
         <w:pStyle w:val="normal0"/>
       </w:pPr>
       <w:r>
-        <w:t xml:space="preserve">Como puede observarse los Browsers analizados representan en promedio casi el 99% del mercado en cuestión, por lo tanto </w:t>
+        <w:t xml:space="preserve">Como puede observarse los Browsers analizados representan en promedio </w:t>
+      </w:r>
+      <w:r>
+        <w:t>el 98</w:t>
+      </w:r>
+      <w:r>
+        <w:t xml:space="preserve">% del mercado en cuestión, por lo tanto </w:t>
       </w:r>
       <w:r>
         <w:t>se supondrá</w:t>
@@ -26996,6 +27114,7 @@
         <w:pStyle w:val="normal0"/>
       </w:pPr>
       <w:r>
+        <w:lastRenderedPageBreak/>
         <w:t xml:space="preserve">Pero la transición es lenta y siempre existe el riesgo de que un usuario no tenga el Browser </w:t>
       </w:r>
       <w:r>
@@ -27043,7 +27162,13 @@
         <w:pStyle w:val="normal0"/>
       </w:pPr>
       <w:r>
-        <w:t>El 17 de julio de 2014, TJ VanToll escribió en el blog de Telerik -una importante empresa proveedora de componentes de desarrollo- y el título de su nota decía “Por qué los Web Components no están listos para producción… todavía”</w:t>
+        <w:t>El 17 de julio de 2014, TJ VanToll escribió en el blog de Telerik -una importante empresa proveedora de componentes de desarrollo- y el título de su nota decía “Por qué los Web Components n</w:t>
+      </w:r>
+      <w:r>
+        <w:t xml:space="preserve">o están listos para producción... </w:t>
+      </w:r>
+      <w:r>
+        <w:t>todavía”</w:t>
       </w:r>
       <w:r>
         <w:rPr>
@@ -28519,7 +28644,13 @@
       </w:pPr>
       <w:r>
         <w:lastRenderedPageBreak/>
-        <w:t>En el capítulo anterior se introdujo un breve análisis con las estadísticas de navegación para los sitios web de Parques Nacionales y la Municipalidad de Ushuaia. Se conocieron los principales Browsers del mercado y sus promedios por cantidad de sesiones para mayo de 2015.</w:t>
+        <w:t xml:space="preserve">En el capítulo anterior se introdujo un breve análisis con las estadísticas de navegación para los sitios web de Parques Nacionales y la Municipalidad de Ushuaia. Se conocieron los principales Browsers del mercado y sus promedios por cantidad de sesiones para </w:t>
+      </w:r>
+      <w:r>
+        <w:t>junio</w:t>
+      </w:r>
+      <w:r>
+        <w:t xml:space="preserve"> de 2015.</w:t>
       </w:r>
     </w:p>
     <w:p>
@@ -28576,7 +28707,13 @@
         <w:pStyle w:val="normal0"/>
       </w:pPr>
       <w:r>
-        <w:t>Por ejemplo en el sitio web de la Municipalidad de Ushuaia, sólo con Google Chrome, durante el mes de mayo se han utilizado 177 versiones distintas de ese Browser. Esto es así debido a que Google lanza actualizaciones periódicas y numera las versiones con el formato XX.X.XXXX.XX, por ejemplo 43.0.2357.81 y 43.0.2311.111 representan distintas actualizaciones de la versión 43.</w:t>
+        <w:t xml:space="preserve">Por ejemplo en el sitio web de la Municipalidad de Ushuaia, sólo con Google Chrome, durante el mes de </w:t>
+      </w:r>
+      <w:r>
+        <w:t>junio</w:t>
+      </w:r>
+      <w:r>
+        <w:t xml:space="preserve"> se han utilizado 177 versiones distintas de ese Browser. Esto es así debido a que Google lanza actualizaciones periódicas y numera las versiones con el formato XX.X.XXXX.XX, por ejemplo 43.0.2357.81 y 43.0.2311.111 representan distintas actualizaciones de la versión 43.</w:t>
       </w:r>
     </w:p>
     <w:p>
@@ -28602,7 +28739,13 @@
         <w:pStyle w:val="normal0"/>
       </w:pPr>
       <w:r>
-        <w:t>Google Analytics permite establecer filtros personalizados para sobreescribir aspectos de la información generada. Definiendo una expresión regular para redefinir la versión de cada Browser agrupando versiones inferiores, se pudo conocer la cantidad de sesiones con el grado de detalle apropiado para este estudio. Por ejemplo, si la versión 42.5.2241.53 tenía 845 sesiones en mayo y la versión 42.3.3276.23 tenía 1056 sesiones, el filtro permitió sumar ambas y saber que las versiones agrupadas en 42.X obtuvieron 1901 sesiones.</w:t>
+        <w:t xml:space="preserve">Google Analytics permite establecer filtros personalizados para sobreescribir aspectos de la información generada. Definiendo una expresión regular para redefinir la versión de cada Browser agrupando versiones inferiores, se pudo conocer la cantidad de sesiones con el grado de detalle apropiado para este estudio. Por ejemplo, si la versión 42.5.2241.53 tenía 845 sesiones en </w:t>
+      </w:r>
+      <w:r>
+        <w:t>junio</w:t>
+      </w:r>
+      <w:r>
+        <w:t xml:space="preserve"> y la versión 42.3.3276.23 tenía 1056 sesiones, el filtro permitió sumar ambas y saber que las versiones agrupadas en 42.X obtuvieron 1901 sesiones.</w:t>
       </w:r>
     </w:p>
     <w:p>
@@ -28655,7 +28798,13 @@
         <w:pStyle w:val="normal0"/>
       </w:pPr>
       <w:r>
-        <w:t>Ahora bien, al inicio del análisis se mencionó que el estudio se acotaría a los principales Browsers, que representan el 99% de las sesiones.</w:t>
+        <w:t>Ahora bien, al inicio del análisis se mencionó que el estudio se acotaría a los principales Browsers, que representan el 9</w:t>
+      </w:r>
+      <w:r>
+        <w:t>8</w:t>
+      </w:r>
+      <w:r>
+        <w:t>% de las sesiones.</w:t>
       </w:r>
     </w:p>
     <w:p>
@@ -28674,20 +28823,32 @@
         <w:t xml:space="preserve">se llamará </w:t>
       </w:r>
       <w:r>
-        <w:t>“cuota de análisis” y que representa la cuota de sesiones, pero no para el 100% de accesos, sino para ese 99% de los principales Browsers. Esta información es importante porque permite analizar Browsers conocidos globalmente para los que se cuenta con información concreta.</w:t>
-      </w:r>
-    </w:p>
-    <w:p>
-      <w:pPr>
-        <w:pStyle w:val="normal0"/>
-      </w:pPr>
-    </w:p>
-    <w:p>
-      <w:pPr>
-        <w:pStyle w:val="normal0"/>
-      </w:pPr>
-      <w:r>
-        <w:t>A continuación se resumen los resultados del estudio para la Municipalidad de Ushuaia durante el mes de mayo de 2015.</w:t>
+        <w:t>“cuota de análisis” y que representa la cuota de sesiones, pero no para el 100% de accesos, sino para ese 9</w:t>
+      </w:r>
+      <w:r>
+        <w:t>8</w:t>
+      </w:r>
+      <w:r>
+        <w:t>% de los principales Browsers. Esta información es importante porque permite analizar Browsers conocidos globalmente para los que se cuenta con información concreta.</w:t>
+      </w:r>
+    </w:p>
+    <w:p>
+      <w:pPr>
+        <w:pStyle w:val="normal0"/>
+      </w:pPr>
+    </w:p>
+    <w:p>
+      <w:pPr>
+        <w:pStyle w:val="normal0"/>
+      </w:pPr>
+      <w:r>
+        <w:t xml:space="preserve">A continuación se resumen los resultados del estudio para la Municipalidad de Ushuaia durante el mes de </w:t>
+      </w:r>
+      <w:r>
+        <w:t>junio</w:t>
+      </w:r>
+      <w:r>
+        <w:t xml:space="preserve"> de 2015.</w:t>
       </w:r>
     </w:p>
     <w:p>
@@ -28778,7 +28939,7 @@
         </w:tc>
         <w:tc>
           <w:tcPr>
-            <w:tcW w:w="820" w:type="dxa"/>
+            <w:tcW w:w="821" w:type="dxa"/>
             <w:shd w:val="clear" w:color="auto" w:fill="999999"/>
             <w:tcMar>
               <w:top w:w="28" w:type="dxa"/>
@@ -28804,7 +28965,7 @@
         </w:tc>
         <w:tc>
           <w:tcPr>
-            <w:tcW w:w="820" w:type="dxa"/>
+            <w:tcW w:w="821" w:type="dxa"/>
             <w:shd w:val="clear" w:color="auto" w:fill="999999"/>
             <w:tcMar>
               <w:top w:w="28" w:type="dxa"/>
@@ -28830,7 +28991,7 @@
         </w:tc>
         <w:tc>
           <w:tcPr>
-            <w:tcW w:w="820" w:type="dxa"/>
+            <w:tcW w:w="821" w:type="dxa"/>
             <w:shd w:val="clear" w:color="auto" w:fill="999999"/>
             <w:tcMar>
               <w:top w:w="28" w:type="dxa"/>
@@ -28856,7 +29017,7 @@
         </w:tc>
         <w:tc>
           <w:tcPr>
-            <w:tcW w:w="820" w:type="dxa"/>
+            <w:tcW w:w="821" w:type="dxa"/>
             <w:shd w:val="clear" w:color="auto" w:fill="999999"/>
             <w:tcMar>
               <w:top w:w="28" w:type="dxa"/>
@@ -28882,7 +29043,7 @@
         </w:tc>
         <w:tc>
           <w:tcPr>
-            <w:tcW w:w="820" w:type="dxa"/>
+            <w:tcW w:w="821" w:type="dxa"/>
             <w:shd w:val="clear" w:color="auto" w:fill="999999"/>
             <w:tcMar>
               <w:top w:w="28" w:type="dxa"/>
@@ -28908,7 +29069,7 @@
         </w:tc>
         <w:tc>
           <w:tcPr>
-            <w:tcW w:w="820" w:type="dxa"/>
+            <w:tcW w:w="821" w:type="dxa"/>
             <w:shd w:val="clear" w:color="auto" w:fill="999999"/>
             <w:tcMar>
               <w:top w:w="28" w:type="dxa"/>
@@ -28934,7 +29095,7 @@
         </w:tc>
         <w:tc>
           <w:tcPr>
-            <w:tcW w:w="820" w:type="dxa"/>
+            <w:tcW w:w="821" w:type="dxa"/>
             <w:shd w:val="clear" w:color="auto" w:fill="999999"/>
             <w:tcMar>
               <w:top w:w="28" w:type="dxa"/>
@@ -28960,7 +29121,7 @@
         </w:tc>
         <w:tc>
           <w:tcPr>
-            <w:tcW w:w="820" w:type="dxa"/>
+            <w:tcW w:w="821" w:type="dxa"/>
             <w:shd w:val="clear" w:color="auto" w:fill="999999"/>
             <w:tcMar>
               <w:top w:w="28" w:type="dxa"/>
@@ -28976,17 +29137,26 @@
             </w:pPr>
             <w:r>
               <w:rPr>
+                <w:rFonts w:ascii="Times New Roman" w:hAnsi="Times New Roman" w:cs="Times New Roman"/>
                 <w:color w:val="FFFFFF"/>
                 <w:sz w:val="16"/>
                 <w:szCs w:val="16"/>
               </w:rPr>
-              <w:t>∑ cuota sesiones</w:t>
+              <w:t xml:space="preserve">∑ </w:t>
+            </w:r>
+            <w:r>
+              <w:rPr>
+                <w:color w:val="FFFFFF"/>
+                <w:sz w:val="16"/>
+                <w:szCs w:val="16"/>
+              </w:rPr>
+              <w:t>cuota sesiones</w:t>
             </w:r>
           </w:p>
         </w:tc>
         <w:tc>
           <w:tcPr>
-            <w:tcW w:w="820" w:type="dxa"/>
+            <w:tcW w:w="821" w:type="dxa"/>
             <w:shd w:val="clear" w:color="auto" w:fill="999999"/>
             <w:tcMar>
               <w:top w:w="28" w:type="dxa"/>
@@ -29002,11 +29172,20 @@
             </w:pPr>
             <w:r>
               <w:rPr>
+                <w:rFonts w:ascii="Times New Roman" w:hAnsi="Times New Roman" w:cs="Times New Roman"/>
                 <w:color w:val="FFFFFF"/>
                 <w:sz w:val="16"/>
                 <w:szCs w:val="16"/>
               </w:rPr>
-              <w:t>∑ cuota análisis</w:t>
+              <w:t xml:space="preserve">∑ </w:t>
+            </w:r>
+            <w:r>
+              <w:rPr>
+                <w:color w:val="FFFFFF"/>
+                <w:sz w:val="16"/>
+                <w:szCs w:val="16"/>
+              </w:rPr>
+              <w:t>cuota análisis</w:t>
             </w:r>
           </w:p>
         </w:tc>
@@ -29051,17 +29230,18 @@
           </w:tcPr>
           <w:p>
             <w:pPr>
-              <w:pStyle w:val="normal0"/>
-              <w:widowControl w:val="0"/>
-              <w:spacing w:line="276" w:lineRule="auto"/>
               <w:jc w:val="center"/>
+              <w:rPr>
+                <w:sz w:val="16"/>
+                <w:szCs w:val="16"/>
+              </w:rPr>
             </w:pPr>
             <w:r>
               <w:rPr>
-                <w:sz w:val="18"/>
-                <w:szCs w:val="18"/>
-              </w:rPr>
-              <w:t>35,64%</w:t>
+                <w:sz w:val="16"/>
+                <w:szCs w:val="16"/>
+              </w:rPr>
+              <w:t>35,61%</w:t>
             </w:r>
           </w:p>
         </w:tc>
@@ -29078,17 +29258,18 @@
           </w:tcPr>
           <w:p>
             <w:pPr>
-              <w:pStyle w:val="normal0"/>
-              <w:widowControl w:val="0"/>
-              <w:spacing w:line="276" w:lineRule="auto"/>
               <w:jc w:val="center"/>
+              <w:rPr>
+                <w:sz w:val="16"/>
+                <w:szCs w:val="16"/>
+              </w:rPr>
             </w:pPr>
             <w:r>
               <w:rPr>
-                <w:sz w:val="18"/>
-                <w:szCs w:val="18"/>
-              </w:rPr>
-              <w:t>16,74%</w:t>
+                <w:sz w:val="16"/>
+                <w:szCs w:val="16"/>
+              </w:rPr>
+              <w:t>10,18%</w:t>
             </w:r>
           </w:p>
         </w:tc>
@@ -29105,17 +29286,18 @@
           </w:tcPr>
           <w:p>
             <w:pPr>
-              <w:pStyle w:val="normal0"/>
-              <w:widowControl w:val="0"/>
-              <w:spacing w:line="276" w:lineRule="auto"/>
               <w:jc w:val="center"/>
+              <w:rPr>
+                <w:sz w:val="16"/>
+                <w:szCs w:val="16"/>
+              </w:rPr>
             </w:pPr>
             <w:r>
               <w:rPr>
-                <w:sz w:val="18"/>
-                <w:szCs w:val="18"/>
-              </w:rPr>
-              <w:t>5,72%</w:t>
+                <w:sz w:val="16"/>
+                <w:szCs w:val="16"/>
+              </w:rPr>
+              <w:t>5,11%</w:t>
             </w:r>
           </w:p>
         </w:tc>
@@ -29132,17 +29314,18 @@
           </w:tcPr>
           <w:p>
             <w:pPr>
-              <w:pStyle w:val="normal0"/>
-              <w:widowControl w:val="0"/>
-              <w:spacing w:line="276" w:lineRule="auto"/>
               <w:jc w:val="center"/>
+              <w:rPr>
+                <w:sz w:val="16"/>
+                <w:szCs w:val="16"/>
+              </w:rPr>
             </w:pPr>
             <w:r>
               <w:rPr>
-                <w:sz w:val="18"/>
-                <w:szCs w:val="18"/>
-              </w:rPr>
-              <w:t>0,58%</w:t>
+                <w:sz w:val="16"/>
+                <w:szCs w:val="16"/>
+              </w:rPr>
+              <w:t>0,72%</w:t>
             </w:r>
           </w:p>
         </w:tc>
@@ -29159,17 +29342,18 @@
           </w:tcPr>
           <w:p>
             <w:pPr>
-              <w:pStyle w:val="normal0"/>
-              <w:widowControl w:val="0"/>
-              <w:spacing w:line="276" w:lineRule="auto"/>
               <w:jc w:val="center"/>
+              <w:rPr>
+                <w:sz w:val="16"/>
+                <w:szCs w:val="16"/>
+              </w:rPr>
             </w:pPr>
             <w:r>
               <w:rPr>
-                <w:sz w:val="18"/>
-                <w:szCs w:val="18"/>
-              </w:rPr>
-              <w:t>23,31%</w:t>
+                <w:sz w:val="16"/>
+                <w:szCs w:val="16"/>
+              </w:rPr>
+              <w:t>27,88%</w:t>
             </w:r>
           </w:p>
         </w:tc>
@@ -29186,17 +29370,18 @@
           </w:tcPr>
           <w:p>
             <w:pPr>
-              <w:pStyle w:val="normal0"/>
-              <w:widowControl w:val="0"/>
-              <w:spacing w:line="276" w:lineRule="auto"/>
               <w:jc w:val="center"/>
+              <w:rPr>
+                <w:sz w:val="16"/>
+                <w:szCs w:val="16"/>
+              </w:rPr>
             </w:pPr>
             <w:r>
               <w:rPr>
-                <w:sz w:val="18"/>
-                <w:szCs w:val="18"/>
-              </w:rPr>
-              <w:t>2,34%</w:t>
+                <w:sz w:val="16"/>
+                <w:szCs w:val="16"/>
+              </w:rPr>
+              <w:t>3,31%</w:t>
             </w:r>
           </w:p>
         </w:tc>
@@ -29213,17 +29398,18 @@
           </w:tcPr>
           <w:p>
             <w:pPr>
-              <w:pStyle w:val="normal0"/>
-              <w:widowControl w:val="0"/>
-              <w:spacing w:line="276" w:lineRule="auto"/>
               <w:jc w:val="center"/>
+              <w:rPr>
+                <w:sz w:val="16"/>
+                <w:szCs w:val="16"/>
+              </w:rPr>
             </w:pPr>
             <w:r>
               <w:rPr>
-                <w:sz w:val="18"/>
-                <w:szCs w:val="18"/>
-              </w:rPr>
-              <w:t>0,39%</w:t>
+                <w:sz w:val="16"/>
+                <w:szCs w:val="16"/>
+              </w:rPr>
+              <w:t>0,40%</w:t>
             </w:r>
           </w:p>
         </w:tc>
@@ -29240,17 +29426,18 @@
           </w:tcPr>
           <w:p>
             <w:pPr>
-              <w:pStyle w:val="normal0"/>
-              <w:widowControl w:val="0"/>
-              <w:spacing w:line="276" w:lineRule="auto"/>
               <w:jc w:val="center"/>
+              <w:rPr>
+                <w:sz w:val="16"/>
+                <w:szCs w:val="16"/>
+              </w:rPr>
             </w:pPr>
             <w:r>
               <w:rPr>
-                <w:sz w:val="18"/>
-                <w:szCs w:val="18"/>
-              </w:rPr>
-              <w:t>9,16%</w:t>
+                <w:sz w:val="16"/>
+                <w:szCs w:val="16"/>
+              </w:rPr>
+              <w:t>11,60%</w:t>
             </w:r>
           </w:p>
         </w:tc>
@@ -29267,17 +29454,18 @@
           </w:tcPr>
           <w:p>
             <w:pPr>
-              <w:pStyle w:val="normal0"/>
-              <w:widowControl w:val="0"/>
-              <w:spacing w:line="276" w:lineRule="auto"/>
               <w:jc w:val="center"/>
+              <w:rPr>
+                <w:sz w:val="16"/>
+                <w:szCs w:val="16"/>
+              </w:rPr>
             </w:pPr>
             <w:r>
               <w:rPr>
-                <w:sz w:val="18"/>
-                <w:szCs w:val="18"/>
-              </w:rPr>
-              <w:t>94%</w:t>
+                <w:sz w:val="16"/>
+                <w:szCs w:val="16"/>
+              </w:rPr>
+              <w:t>95%</w:t>
             </w:r>
           </w:p>
         </w:tc>
@@ -29294,17 +29482,18 @@
           </w:tcPr>
           <w:p>
             <w:pPr>
-              <w:pStyle w:val="normal0"/>
-              <w:widowControl w:val="0"/>
-              <w:spacing w:line="276" w:lineRule="auto"/>
               <w:jc w:val="center"/>
+              <w:rPr>
+                <w:sz w:val="16"/>
+                <w:szCs w:val="16"/>
+              </w:rPr>
             </w:pPr>
             <w:r>
               <w:rPr>
-                <w:sz w:val="18"/>
-                <w:szCs w:val="18"/>
-              </w:rPr>
-              <w:t>99%</w:t>
+                <w:sz w:val="16"/>
+                <w:szCs w:val="16"/>
+              </w:rPr>
+              <w:t>97%</w:t>
             </w:r>
           </w:p>
         </w:tc>
@@ -29347,21 +29536,24 @@
           </w:tcPr>
           <w:p>
             <w:pPr>
-              <w:pStyle w:val="normal0"/>
               <w:jc w:val="center"/>
+              <w:rPr>
+                <w:sz w:val="16"/>
+                <w:szCs w:val="16"/>
+              </w:rPr>
             </w:pPr>
             <w:r>
               <w:rPr>
-                <w:sz w:val="18"/>
-                <w:szCs w:val="18"/>
-              </w:rPr>
-              <w:t>35,22%</w:t>
+                <w:sz w:val="16"/>
+                <w:szCs w:val="16"/>
+              </w:rPr>
+              <w:t>35,17%</w:t>
             </w:r>
           </w:p>
         </w:tc>
         <w:tc>
           <w:tcPr>
-            <w:tcW w:w="820" w:type="dxa"/>
+            <w:tcW w:w="821" w:type="dxa"/>
             <w:shd w:val="clear" w:color="auto" w:fill="FFF2CC"/>
             <w:tcMar>
               <w:top w:w="28" w:type="dxa"/>
@@ -29372,21 +29564,24 @@
           </w:tcPr>
           <w:p>
             <w:pPr>
-              <w:pStyle w:val="normal0"/>
               <w:jc w:val="center"/>
+              <w:rPr>
+                <w:sz w:val="16"/>
+                <w:szCs w:val="16"/>
+              </w:rPr>
             </w:pPr>
             <w:r>
               <w:rPr>
-                <w:sz w:val="18"/>
-                <w:szCs w:val="18"/>
-              </w:rPr>
-              <w:t>12,46%</w:t>
+                <w:sz w:val="16"/>
+                <w:szCs w:val="16"/>
+              </w:rPr>
+              <w:t>8,86%</w:t>
             </w:r>
           </w:p>
         </w:tc>
         <w:tc>
           <w:tcPr>
-            <w:tcW w:w="820" w:type="dxa"/>
+            <w:tcW w:w="821" w:type="dxa"/>
             <w:shd w:val="clear" w:color="auto" w:fill="FFF2CC"/>
             <w:tcMar>
               <w:top w:w="28" w:type="dxa"/>
@@ -29397,21 +29592,24 @@
           </w:tcPr>
           <w:p>
             <w:pPr>
-              <w:pStyle w:val="normal0"/>
               <w:jc w:val="center"/>
+              <w:rPr>
+                <w:sz w:val="16"/>
+                <w:szCs w:val="16"/>
+              </w:rPr>
             </w:pPr>
             <w:r>
               <w:rPr>
-                <w:sz w:val="18"/>
-                <w:szCs w:val="18"/>
-              </w:rPr>
-              <w:t>4,61%</w:t>
+                <w:sz w:val="16"/>
+                <w:szCs w:val="16"/>
+              </w:rPr>
+              <w:t>4,07%</w:t>
             </w:r>
           </w:p>
         </w:tc>
         <w:tc>
           <w:tcPr>
-            <w:tcW w:w="820" w:type="dxa"/>
+            <w:tcW w:w="821" w:type="dxa"/>
             <w:shd w:val="clear" w:color="auto" w:fill="FFF2CC"/>
             <w:tcMar>
               <w:top w:w="28" w:type="dxa"/>
@@ -29422,21 +29620,24 @@
           </w:tcPr>
           <w:p>
             <w:pPr>
-              <w:pStyle w:val="normal0"/>
               <w:jc w:val="center"/>
+              <w:rPr>
+                <w:sz w:val="16"/>
+                <w:szCs w:val="16"/>
+              </w:rPr>
             </w:pPr>
             <w:r>
               <w:rPr>
-                <w:sz w:val="18"/>
-                <w:szCs w:val="18"/>
-              </w:rPr>
-              <w:t>0,54%</w:t>
+                <w:sz w:val="16"/>
+                <w:szCs w:val="16"/>
+              </w:rPr>
+              <w:t>0,56%</w:t>
             </w:r>
           </w:p>
         </w:tc>
         <w:tc>
           <w:tcPr>
-            <w:tcW w:w="820" w:type="dxa"/>
+            <w:tcW w:w="821" w:type="dxa"/>
             <w:shd w:val="clear" w:color="auto" w:fill="FFF2CC"/>
             <w:tcMar>
               <w:top w:w="28" w:type="dxa"/>
@@ -29447,21 +29648,24 @@
           </w:tcPr>
           <w:p>
             <w:pPr>
-              <w:pStyle w:val="normal0"/>
               <w:jc w:val="center"/>
+              <w:rPr>
+                <w:sz w:val="16"/>
+                <w:szCs w:val="16"/>
+              </w:rPr>
             </w:pPr>
             <w:r>
               <w:rPr>
-                <w:sz w:val="18"/>
-                <w:szCs w:val="18"/>
-              </w:rPr>
-              <w:t>16,34%</w:t>
+                <w:sz w:val="16"/>
+                <w:szCs w:val="16"/>
+              </w:rPr>
+              <w:t>17,69%</w:t>
             </w:r>
           </w:p>
         </w:tc>
         <w:tc>
           <w:tcPr>
-            <w:tcW w:w="820" w:type="dxa"/>
+            <w:tcW w:w="821" w:type="dxa"/>
             <w:shd w:val="clear" w:color="auto" w:fill="FFF2CC"/>
             <w:tcMar>
               <w:top w:w="28" w:type="dxa"/>
@@ -29472,21 +29676,24 @@
           </w:tcPr>
           <w:p>
             <w:pPr>
-              <w:pStyle w:val="normal0"/>
               <w:jc w:val="center"/>
+              <w:rPr>
+                <w:sz w:val="16"/>
+                <w:szCs w:val="16"/>
+              </w:rPr>
             </w:pPr>
             <w:r>
               <w:rPr>
-                <w:sz w:val="18"/>
-                <w:szCs w:val="18"/>
-              </w:rPr>
-              <w:t>2,12%</w:t>
+                <w:sz w:val="16"/>
+                <w:szCs w:val="16"/>
+              </w:rPr>
+              <w:t>3,02%</w:t>
             </w:r>
           </w:p>
         </w:tc>
         <w:tc>
           <w:tcPr>
-            <w:tcW w:w="820" w:type="dxa"/>
+            <w:tcW w:w="821" w:type="dxa"/>
             <w:shd w:val="clear" w:color="auto" w:fill="FFF2CC"/>
             <w:tcMar>
               <w:top w:w="28" w:type="dxa"/>
@@ -29497,21 +29704,24 @@
           </w:tcPr>
           <w:p>
             <w:pPr>
-              <w:pStyle w:val="normal0"/>
               <w:jc w:val="center"/>
+              <w:rPr>
+                <w:sz w:val="16"/>
+                <w:szCs w:val="16"/>
+              </w:rPr>
             </w:pPr>
             <w:r>
               <w:rPr>
-                <w:sz w:val="18"/>
-                <w:szCs w:val="18"/>
-              </w:rPr>
-              <w:t>0,32%</w:t>
+                <w:sz w:val="16"/>
+                <w:szCs w:val="16"/>
+              </w:rPr>
+              <w:t>0,34%</w:t>
             </w:r>
           </w:p>
         </w:tc>
         <w:tc>
           <w:tcPr>
-            <w:tcW w:w="820" w:type="dxa"/>
+            <w:tcW w:w="821" w:type="dxa"/>
             <w:shd w:val="clear" w:color="auto" w:fill="FFF2CC"/>
             <w:tcMar>
               <w:top w:w="28" w:type="dxa"/>
@@ -29522,21 +29732,24 @@
           </w:tcPr>
           <w:p>
             <w:pPr>
-              <w:pStyle w:val="normal0"/>
               <w:jc w:val="center"/>
+              <w:rPr>
+                <w:sz w:val="16"/>
+                <w:szCs w:val="16"/>
+              </w:rPr>
             </w:pPr>
             <w:r>
               <w:rPr>
-                <w:sz w:val="18"/>
-                <w:szCs w:val="18"/>
-              </w:rPr>
-              <w:t>8,95%</w:t>
+                <w:sz w:val="16"/>
+                <w:szCs w:val="16"/>
+              </w:rPr>
+              <w:t>11,59%</w:t>
             </w:r>
           </w:p>
         </w:tc>
         <w:tc>
           <w:tcPr>
-            <w:tcW w:w="820" w:type="dxa"/>
+            <w:tcW w:w="821" w:type="dxa"/>
             <w:shd w:val="clear" w:color="auto" w:fill="FFF2CC"/>
             <w:tcMar>
               <w:top w:w="28" w:type="dxa"/>
@@ -29547,13 +29760,16 @@
           </w:tcPr>
           <w:p>
             <w:pPr>
-              <w:pStyle w:val="normal0"/>
               <w:jc w:val="center"/>
+              <w:rPr>
+                <w:sz w:val="16"/>
+                <w:szCs w:val="16"/>
+              </w:rPr>
             </w:pPr>
             <w:r>
               <w:rPr>
-                <w:sz w:val="18"/>
-                <w:szCs w:val="18"/>
+                <w:sz w:val="16"/>
+                <w:szCs w:val="16"/>
               </w:rPr>
               <w:t>81%</w:t>
             </w:r>
@@ -29561,7 +29777,7 @@
         </w:tc>
         <w:tc>
           <w:tcPr>
-            <w:tcW w:w="820" w:type="dxa"/>
+            <w:tcW w:w="821" w:type="dxa"/>
             <w:shd w:val="clear" w:color="auto" w:fill="FFF2CC"/>
             <w:tcMar>
               <w:top w:w="28" w:type="dxa"/>
@@ -29572,15 +29788,18 @@
           </w:tcPr>
           <w:p>
             <w:pPr>
-              <w:pStyle w:val="normal0"/>
               <w:jc w:val="center"/>
+              <w:rPr>
+                <w:sz w:val="16"/>
+                <w:szCs w:val="16"/>
+              </w:rPr>
             </w:pPr>
             <w:r>
               <w:rPr>
-                <w:sz w:val="18"/>
-                <w:szCs w:val="18"/>
-              </w:rPr>
-              <w:t>85%</w:t>
+                <w:sz w:val="16"/>
+                <w:szCs w:val="16"/>
+              </w:rPr>
+              <w:t>83%</w:t>
             </w:r>
           </w:p>
         </w:tc>
@@ -29624,22 +29843,26 @@
           </w:tcPr>
           <w:p>
             <w:pPr>
-              <w:pStyle w:val="normal0"/>
               <w:jc w:val="center"/>
+              <w:rPr>
+                <w:color w:val="FFFFFF" w:themeColor="background1"/>
+                <w:sz w:val="16"/>
+                <w:szCs w:val="16"/>
+              </w:rPr>
             </w:pPr>
             <w:r>
               <w:rPr>
-                <w:color w:val="FFFFFF"/>
-                <w:sz w:val="18"/>
-                <w:szCs w:val="18"/>
-              </w:rPr>
-              <w:t>34,64%</w:t>
+                <w:color w:val="FFFFFF" w:themeColor="background1"/>
+                <w:sz w:val="16"/>
+                <w:szCs w:val="16"/>
+              </w:rPr>
+              <w:t>34,68%</w:t>
             </w:r>
           </w:p>
         </w:tc>
         <w:tc>
           <w:tcPr>
-            <w:tcW w:w="820" w:type="dxa"/>
+            <w:tcW w:w="821" w:type="dxa"/>
             <w:shd w:val="clear" w:color="auto" w:fill="CC4125"/>
             <w:tcMar>
               <w:top w:w="28" w:type="dxa"/>
@@ -29650,14 +29873,18 @@
           </w:tcPr>
           <w:p>
             <w:pPr>
-              <w:pStyle w:val="normal0"/>
               <w:jc w:val="center"/>
+              <w:rPr>
+                <w:color w:val="FFFFFF" w:themeColor="background1"/>
+                <w:sz w:val="16"/>
+                <w:szCs w:val="16"/>
+              </w:rPr>
             </w:pPr>
             <w:r>
               <w:rPr>
-                <w:color w:val="FFFFFF"/>
-                <w:sz w:val="18"/>
-                <w:szCs w:val="18"/>
+                <w:color w:val="FFFFFF" w:themeColor="background1"/>
+                <w:sz w:val="16"/>
+                <w:szCs w:val="16"/>
               </w:rPr>
               <w:t>0,00%</w:t>
             </w:r>
@@ -29665,7 +29892,7 @@
         </w:tc>
         <w:tc>
           <w:tcPr>
-            <w:tcW w:w="820" w:type="dxa"/>
+            <w:tcW w:w="821" w:type="dxa"/>
             <w:shd w:val="clear" w:color="auto" w:fill="CC4125"/>
             <w:tcMar>
               <w:top w:w="28" w:type="dxa"/>
@@ -29676,14 +29903,18 @@
           </w:tcPr>
           <w:p>
             <w:pPr>
-              <w:pStyle w:val="normal0"/>
               <w:jc w:val="center"/>
+              <w:rPr>
+                <w:color w:val="FFFFFF" w:themeColor="background1"/>
+                <w:sz w:val="16"/>
+                <w:szCs w:val="16"/>
+              </w:rPr>
             </w:pPr>
             <w:r>
               <w:rPr>
-                <w:color w:val="FFFFFF"/>
-                <w:sz w:val="18"/>
-                <w:szCs w:val="18"/>
+                <w:color w:val="FFFFFF" w:themeColor="background1"/>
+                <w:sz w:val="16"/>
+                <w:szCs w:val="16"/>
               </w:rPr>
               <w:t>0,00%</w:t>
             </w:r>
@@ -29691,7 +29922,7 @@
         </w:tc>
         <w:tc>
           <w:tcPr>
-            <w:tcW w:w="820" w:type="dxa"/>
+            <w:tcW w:w="821" w:type="dxa"/>
             <w:shd w:val="clear" w:color="auto" w:fill="CC4125"/>
             <w:tcMar>
               <w:top w:w="28" w:type="dxa"/>
@@ -29702,14 +29933,18 @@
           </w:tcPr>
           <w:p>
             <w:pPr>
-              <w:pStyle w:val="normal0"/>
               <w:jc w:val="center"/>
+              <w:rPr>
+                <w:color w:val="FFFFFF" w:themeColor="background1"/>
+                <w:sz w:val="16"/>
+                <w:szCs w:val="16"/>
+              </w:rPr>
             </w:pPr>
             <w:r>
               <w:rPr>
-                <w:color w:val="FFFFFF"/>
-                <w:sz w:val="18"/>
-                <w:szCs w:val="18"/>
+                <w:color w:val="FFFFFF" w:themeColor="background1"/>
+                <w:sz w:val="16"/>
+                <w:szCs w:val="16"/>
               </w:rPr>
               <w:t>0,00%</w:t>
             </w:r>
@@ -29717,7 +29952,7 @@
         </w:tc>
         <w:tc>
           <w:tcPr>
-            <w:tcW w:w="820" w:type="dxa"/>
+            <w:tcW w:w="821" w:type="dxa"/>
             <w:shd w:val="clear" w:color="auto" w:fill="CC4125"/>
             <w:tcMar>
               <w:top w:w="28" w:type="dxa"/>
@@ -29728,22 +29963,26 @@
           </w:tcPr>
           <w:p>
             <w:pPr>
-              <w:pStyle w:val="normal0"/>
               <w:jc w:val="center"/>
+              <w:rPr>
+                <w:color w:val="FFFFFF" w:themeColor="background1"/>
+                <w:sz w:val="16"/>
+                <w:szCs w:val="16"/>
+              </w:rPr>
             </w:pPr>
             <w:r>
               <w:rPr>
-                <w:color w:val="FFFFFF"/>
-                <w:sz w:val="18"/>
-                <w:szCs w:val="18"/>
-              </w:rPr>
-              <w:t>15,03%</w:t>
+                <w:color w:val="FFFFFF" w:themeColor="background1"/>
+                <w:sz w:val="16"/>
+                <w:szCs w:val="16"/>
+              </w:rPr>
+              <w:t>16,65%</w:t>
             </w:r>
           </w:p>
         </w:tc>
         <w:tc>
           <w:tcPr>
-            <w:tcW w:w="820" w:type="dxa"/>
+            <w:tcW w:w="821" w:type="dxa"/>
             <w:shd w:val="clear" w:color="auto" w:fill="CC4125"/>
             <w:tcMar>
               <w:top w:w="28" w:type="dxa"/>
@@ -29754,14 +29993,18 @@
           </w:tcPr>
           <w:p>
             <w:pPr>
-              <w:pStyle w:val="normal0"/>
               <w:jc w:val="center"/>
+              <w:rPr>
+                <w:color w:val="FFFFFF" w:themeColor="background1"/>
+                <w:sz w:val="16"/>
+                <w:szCs w:val="16"/>
+              </w:rPr>
             </w:pPr>
             <w:r>
               <w:rPr>
-                <w:color w:val="FFFFFF"/>
-                <w:sz w:val="18"/>
-                <w:szCs w:val="18"/>
+                <w:color w:val="FFFFFF" w:themeColor="background1"/>
+                <w:sz w:val="16"/>
+                <w:szCs w:val="16"/>
               </w:rPr>
               <w:t>0,00%</w:t>
             </w:r>
@@ -29769,7 +30012,7 @@
         </w:tc>
         <w:tc>
           <w:tcPr>
-            <w:tcW w:w="820" w:type="dxa"/>
+            <w:tcW w:w="821" w:type="dxa"/>
             <w:shd w:val="clear" w:color="auto" w:fill="CC4125"/>
             <w:tcMar>
               <w:top w:w="28" w:type="dxa"/>
@@ -29780,22 +30023,26 @@
           </w:tcPr>
           <w:p>
             <w:pPr>
-              <w:pStyle w:val="normal0"/>
               <w:jc w:val="center"/>
+              <w:rPr>
+                <w:color w:val="FFFFFF" w:themeColor="background1"/>
+                <w:sz w:val="16"/>
+                <w:szCs w:val="16"/>
+              </w:rPr>
             </w:pPr>
             <w:r>
               <w:rPr>
-                <w:color w:val="FFFFFF"/>
-                <w:sz w:val="18"/>
-                <w:szCs w:val="18"/>
-              </w:rPr>
-              <w:t>0,32%</w:t>
+                <w:color w:val="FFFFFF" w:themeColor="background1"/>
+                <w:sz w:val="16"/>
+                <w:szCs w:val="16"/>
+              </w:rPr>
+              <w:t>0,34%</w:t>
             </w:r>
           </w:p>
         </w:tc>
         <w:tc>
           <w:tcPr>
-            <w:tcW w:w="820" w:type="dxa"/>
+            <w:tcW w:w="821" w:type="dxa"/>
             <w:shd w:val="clear" w:color="auto" w:fill="CC4125"/>
             <w:tcMar>
               <w:top w:w="28" w:type="dxa"/>
@@ -29806,22 +30053,26 @@
           </w:tcPr>
           <w:p>
             <w:pPr>
-              <w:pStyle w:val="normal0"/>
               <w:jc w:val="center"/>
+              <w:rPr>
+                <w:color w:val="FFFFFF" w:themeColor="background1"/>
+                <w:sz w:val="16"/>
+                <w:szCs w:val="16"/>
+              </w:rPr>
             </w:pPr>
             <w:r>
               <w:rPr>
-                <w:color w:val="FFFFFF"/>
-                <w:sz w:val="18"/>
-                <w:szCs w:val="18"/>
-              </w:rPr>
-              <w:t>8,95%</w:t>
+                <w:color w:val="FFFFFF" w:themeColor="background1"/>
+                <w:sz w:val="16"/>
+                <w:szCs w:val="16"/>
+              </w:rPr>
+              <w:t>11,49%</w:t>
             </w:r>
           </w:p>
         </w:tc>
         <w:tc>
           <w:tcPr>
-            <w:tcW w:w="820" w:type="dxa"/>
+            <w:tcW w:w="821" w:type="dxa"/>
             <w:shd w:val="clear" w:color="auto" w:fill="CC4125"/>
             <w:tcMar>
               <w:top w:w="28" w:type="dxa"/>
@@ -29832,22 +30083,26 @@
           </w:tcPr>
           <w:p>
             <w:pPr>
-              <w:pStyle w:val="normal0"/>
               <w:jc w:val="center"/>
+              <w:rPr>
+                <w:color w:val="FFFFFF" w:themeColor="background1"/>
+                <w:sz w:val="16"/>
+                <w:szCs w:val="16"/>
+              </w:rPr>
             </w:pPr>
             <w:r>
               <w:rPr>
-                <w:color w:val="FFFFFF"/>
-                <w:sz w:val="18"/>
-                <w:szCs w:val="18"/>
-              </w:rPr>
-              <w:t>59%</w:t>
+                <w:color w:val="FFFFFF" w:themeColor="background1"/>
+                <w:sz w:val="16"/>
+                <w:szCs w:val="16"/>
+              </w:rPr>
+              <w:t>63%</w:t>
             </w:r>
           </w:p>
         </w:tc>
         <w:tc>
           <w:tcPr>
-            <w:tcW w:w="820" w:type="dxa"/>
+            <w:tcW w:w="821" w:type="dxa"/>
             <w:shd w:val="clear" w:color="auto" w:fill="CC4125"/>
             <w:tcMar>
               <w:top w:w="28" w:type="dxa"/>
@@ -29858,16 +30113,20 @@
           </w:tcPr>
           <w:p>
             <w:pPr>
-              <w:pStyle w:val="normal0"/>
               <w:jc w:val="center"/>
+              <w:rPr>
+                <w:color w:val="FFFFFF" w:themeColor="background1"/>
+                <w:sz w:val="16"/>
+                <w:szCs w:val="16"/>
+              </w:rPr>
             </w:pPr>
             <w:r>
               <w:rPr>
-                <w:color w:val="FFFFFF"/>
-                <w:sz w:val="18"/>
-                <w:szCs w:val="18"/>
-              </w:rPr>
-              <w:t>62%</w:t>
+                <w:color w:val="FFFFFF" w:themeColor="background1"/>
+                <w:sz w:val="16"/>
+                <w:szCs w:val="16"/>
+              </w:rPr>
+              <w:t>64%</w:t>
             </w:r>
           </w:p>
         </w:tc>
@@ -29889,7 +30148,37 @@
         <w:t>Referencias para la tabla:</w:t>
       </w:r>
       <w:r>
-        <w:t xml:space="preserve"> Las columnas con Browsers muestran la “cuota de mercado que representa el soporte de cada Polyfill por Browser”. La columna “∑ cuota de sesiones” muestra la sumatoria de las cuotas de mercado de los Browsers soportados por cada Polyfill, respecto al total de accesos del sitio web. La columna “∑ cuota de análisis” es similar a la anterior pero respecto al total de accesos al sitio web sólo considerando los Browsers analizados (osea, el 99%).</w:t>
+        <w:t xml:space="preserve"> Las columnas con Browsers muestran la “cuota de mercado que representa el soporte de cada Polyfill por Browser”. La columna “</w:t>
+      </w:r>
+      <w:r>
+        <w:rPr>
+          <w:rFonts w:ascii="Times New Roman" w:hAnsi="Times New Roman" w:cs="Times New Roman"/>
+        </w:rPr>
+        <w:t>∑</w:t>
+      </w:r>
+      <w:r>
+        <w:t xml:space="preserve"> </w:t>
+      </w:r>
+      <w:r>
+        <w:t>cuota de sesiones” muestra la sumatoria de las cuotas de mercado de los Browsers soportados por cada Polyfill, respecto al total de accesos del sitio web. La columna “</w:t>
+      </w:r>
+      <w:r>
+        <w:rPr>
+          <w:rFonts w:ascii="Times New Roman" w:hAnsi="Times New Roman" w:cs="Times New Roman"/>
+        </w:rPr>
+        <w:t>∑</w:t>
+      </w:r>
+      <w:r>
+        <w:t xml:space="preserve"> </w:t>
+      </w:r>
+      <w:r>
+        <w:t>cuota de análisis” es similar a la anterior pero respecto al total de accesos al sitio web sólo considerando los Browsers analizados (osea, el 9</w:t>
+      </w:r>
+      <w:r>
+        <w:t>8</w:t>
+      </w:r>
+      <w:r>
+        <w:t>%).</w:t>
       </w:r>
     </w:p>
     <w:p>
@@ -30068,7 +30357,25 @@
         <w:pStyle w:val="normal0"/>
       </w:pPr>
       <w:r>
-        <w:t>Como ha podido observarse y ya conociendo el análisis de Browsers con precisión, es sencillo interpretar que la librería Document Register Element se resuelve correctamente en el 99% de los accesos analizados, mientras que Web Components JS lo hace para el 85% y sólo el 62% tuvieron soporte nativo.</w:t>
+        <w:t>Como ha podido observarse y ya conociendo el análisis de Browsers con precisión, es sencillo interpretar que la librería Document Register Element se resuelve correctamente en el 9</w:t>
+      </w:r>
+      <w:r>
+        <w:t>7</w:t>
+      </w:r>
+      <w:r>
+        <w:t>% de los accesos analizados, mientras que Web Components JS lo hace para el 8</w:t>
+      </w:r>
+      <w:r>
+        <w:t>3</w:t>
+      </w:r>
+      <w:r>
+        <w:t>% y sólo el 6</w:t>
+      </w:r>
+      <w:r>
+        <w:t>4</w:t>
+      </w:r>
+      <w:r>
+        <w:t>% tuvieron soporte nativo.</w:t>
       </w:r>
     </w:p>
     <w:p>
@@ -30094,7 +30401,19 @@
         <w:pStyle w:val="normal0"/>
       </w:pPr>
       <w:r>
-        <w:t>Por otra parte, teniendo en cuenta que las personas seguirán actualizando sus Browsers y que Web Components JS cuenta con el 85% del soporte, es fácil suponer que en el corto plazo superará el 90% e inevitablemente, en el mediano plazo, se ubicará muy cerca del 99% que hoy sostiene Document Register Element.</w:t>
+        <w:t>Por otra parte, teniendo en cuenta que las personas seguirán actualizando sus Browsers y que Web Components JS cuenta con el 8</w:t>
+      </w:r>
+      <w:r>
+        <w:t>3</w:t>
+      </w:r>
+      <w:r>
+        <w:t>% del soporte, es fácil suponer que en el corto plazo superará el 90% e inevitablemente, en el mediano plazo, se ubicará muy cerca del 9</w:t>
+      </w:r>
+      <w:r>
+        <w:t>7</w:t>
+      </w:r>
+      <w:r>
+        <w:t>% que hoy sostiene Document Register Element.</w:t>
       </w:r>
     </w:p>
     <w:p>
@@ -58242,7 +58561,7 @@
         <w:rPr>
           <w:noProof/>
         </w:rPr>
-        <w:t>2</w:t>
+        <w:t>46</w:t>
       </w:r>
     </w:fldSimple>
     <w:r>

</xml_diff>